<commit_message>
agregados los TESTS y modificado el informe
</commit_message>
<xml_diff>
--- a/Segunda entrega compiladores.docx
+++ b/Segunda entrega compiladores.docx
@@ -3569,6 +3569,7 @@
       <w:r>
         <w:rPr>
           <w:rFonts w:asciiTheme="majorHAnsi" w:hAnsiTheme="majorHAnsi"/>
+          <w:lang w:val="es-AR"/>
         </w:rPr>
         <w:br w:type="page"/>
       </w:r>
@@ -5567,6 +5568,7 @@
       <w:r>
         <w:rPr>
           <w:rFonts w:asciiTheme="majorHAnsi" w:hAnsiTheme="majorHAnsi"/>
+          <w:lang w:val="es-AR"/>
         </w:rPr>
         <w:br w:type="page"/>
       </w:r>
@@ -5706,6 +5708,280 @@
       </w:r>
       <w:bookmarkStart w:id="0" w:name="_GoBack"/>
       <w:bookmarkEnd w:id="0"/>
+    </w:p>
+    <w:p>
+      <w:pPr>
+        <w:pStyle w:val="Body2"/>
+        <w:rPr>
+          <w:rFonts w:asciiTheme="majorHAnsi" w:hAnsiTheme="majorHAnsi"/>
+          <w:lang w:val="es-AR"/>
+        </w:rPr>
+      </w:pPr>
+    </w:p>
+    <w:p>
+      <w:pPr>
+        <w:pStyle w:val="Heading"/>
+        <w:rPr>
+          <w:rFonts w:asciiTheme="majorHAnsi" w:hAnsiTheme="majorHAnsi"/>
+        </w:rPr>
+      </w:pPr>
+      <w:r>
+        <w:rPr>
+          <w:rFonts w:asciiTheme="majorHAnsi" w:hAnsiTheme="majorHAnsi"/>
+        </w:rPr>
+        <w:t>Re-re entrega</w:t>
+      </w:r>
+    </w:p>
+    <w:p>
+      <w:pPr>
+        <w:pStyle w:val="Body2"/>
+        <w:rPr>
+          <w:rFonts w:asciiTheme="majorHAnsi" w:hAnsiTheme="majorHAnsi"/>
+          <w:lang w:val="es-AR"/>
+        </w:rPr>
+      </w:pPr>
+    </w:p>
+    <w:p>
+      <w:pPr>
+        <w:pStyle w:val="Body2"/>
+        <w:rPr>
+          <w:rFonts w:asciiTheme="majorHAnsi" w:hAnsiTheme="majorHAnsi"/>
+          <w:lang w:val="es-AR"/>
+        </w:rPr>
+      </w:pPr>
+      <w:r>
+        <w:rPr>
+          <w:rFonts w:asciiTheme="majorHAnsi" w:hAnsiTheme="majorHAnsi"/>
+          <w:lang w:val="es-AR"/>
+        </w:rPr>
+        <w:t>E</w:t>
+      </w:r>
+      <w:r>
+        <w:rPr>
+          <w:rFonts w:asciiTheme="majorHAnsi" w:hAnsiTheme="majorHAnsi"/>
+          <w:lang w:val="es-AR"/>
+        </w:rPr>
+        <w:t>n base a las correcciones presentadas por el ayudante y otros puntos que surgieron mientras se reparaban los mencionados, e</w:t>
+      </w:r>
+      <w:r>
+        <w:rPr>
+          <w:rFonts w:asciiTheme="majorHAnsi" w:hAnsiTheme="majorHAnsi"/>
+          <w:lang w:val="es-AR"/>
+        </w:rPr>
+        <w:t>stos fueron los puntos que se corrigieron para la re-re entrega:</w:t>
+      </w:r>
+    </w:p>
+    <w:p>
+      <w:pPr>
+        <w:pStyle w:val="Body2"/>
+        <w:numPr>
+          <w:ilvl w:val="0"/>
+          <w:numId w:val="8"/>
+        </w:numPr>
+        <w:rPr>
+          <w:rFonts w:asciiTheme="majorHAnsi" w:hAnsiTheme="majorHAnsi"/>
+          <w:lang w:val="es-AR"/>
+        </w:rPr>
+      </w:pPr>
+      <w:r>
+        <w:rPr>
+          <w:rFonts w:asciiTheme="majorHAnsi" w:hAnsiTheme="majorHAnsi"/>
+          <w:lang w:val="es-AR"/>
+        </w:rPr>
+        <w:t>Se revisa correctamente que el pará</w:t>
+      </w:r>
+      <w:r>
+        <w:rPr>
+          <w:rFonts w:asciiTheme="majorHAnsi" w:hAnsiTheme="majorHAnsi"/>
+          <w:lang w:val="es-AR"/>
+        </w:rPr>
+        <w:t>metro pasado a la</w:t>
+      </w:r>
+      <w:r>
+        <w:rPr>
+          <w:rFonts w:asciiTheme="majorHAnsi" w:hAnsiTheme="majorHAnsi"/>
+          <w:lang w:val="es-AR"/>
+        </w:rPr>
+        <w:t xml:space="preserve"> funci</w:t>
+      </w:r>
+      <w:r>
+        <w:rPr>
+          <w:rFonts w:asciiTheme="majorHAnsi" w:hAnsiTheme="majorHAnsi"/>
+          <w:lang w:val="es-AR"/>
+        </w:rPr>
+        <w:t>ón, cuando es llamada</w:t>
+      </w:r>
+      <w:r>
+        <w:rPr>
+          <w:rFonts w:asciiTheme="majorHAnsi" w:hAnsiTheme="majorHAnsi"/>
+          <w:lang w:val="es-AR"/>
+        </w:rPr>
+        <w:t>,</w:t>
+      </w:r>
+      <w:r>
+        <w:rPr>
+          <w:rFonts w:asciiTheme="majorHAnsi" w:hAnsiTheme="majorHAnsi"/>
+          <w:lang w:val="es-AR"/>
+        </w:rPr>
+        <w:t xml:space="preserve"> exista.</w:t>
+      </w:r>
+    </w:p>
+    <w:p>
+      <w:pPr>
+        <w:pStyle w:val="Body2"/>
+        <w:numPr>
+          <w:ilvl w:val="0"/>
+          <w:numId w:val="8"/>
+        </w:numPr>
+        <w:rPr>
+          <w:rFonts w:asciiTheme="majorHAnsi" w:hAnsiTheme="majorHAnsi"/>
+          <w:lang w:val="es-AR"/>
+        </w:rPr>
+      </w:pPr>
+      <w:r>
+        <w:rPr>
+          <w:rFonts w:asciiTheme="majorHAnsi" w:hAnsiTheme="majorHAnsi"/>
+          <w:lang w:val="es-AR"/>
+        </w:rPr>
+        <w:t>Se revisa correctamente que la función haya sido declarada cuando es llamada.</w:t>
+      </w:r>
+    </w:p>
+    <w:p>
+      <w:pPr>
+        <w:pStyle w:val="Body2"/>
+        <w:numPr>
+          <w:ilvl w:val="0"/>
+          <w:numId w:val="8"/>
+        </w:numPr>
+        <w:rPr>
+          <w:rFonts w:asciiTheme="majorHAnsi" w:hAnsiTheme="majorHAnsi"/>
+          <w:lang w:val="es-AR"/>
+        </w:rPr>
+      </w:pPr>
+      <w:r>
+        <w:rPr>
+          <w:rFonts w:asciiTheme="majorHAnsi" w:hAnsiTheme="majorHAnsi"/>
+          <w:lang w:val="es-AR"/>
+        </w:rPr>
+        <w:t>Si hubiese</w:t>
+      </w:r>
+      <w:r>
+        <w:rPr>
+          <w:rFonts w:asciiTheme="majorHAnsi" w:hAnsiTheme="majorHAnsi"/>
+          <w:lang w:val="es-AR"/>
+        </w:rPr>
+        <w:t xml:space="preserve"> </w:t>
+      </w:r>
+      <w:proofErr w:type="spellStart"/>
+      <w:r>
+        <w:rPr>
+          <w:rFonts w:asciiTheme="majorHAnsi" w:hAnsiTheme="majorHAnsi"/>
+          <w:lang w:val="es-AR"/>
+        </w:rPr>
+        <w:t>overflow</w:t>
+      </w:r>
+      <w:proofErr w:type="spellEnd"/>
+      <w:r>
+        <w:rPr>
+          <w:rFonts w:asciiTheme="majorHAnsi" w:hAnsiTheme="majorHAnsi"/>
+          <w:lang w:val="es-AR"/>
+        </w:rPr>
+        <w:t>, salta</w:t>
+      </w:r>
+      <w:r>
+        <w:rPr>
+          <w:rFonts w:asciiTheme="majorHAnsi" w:hAnsiTheme="majorHAnsi"/>
+          <w:lang w:val="es-AR"/>
+        </w:rPr>
+        <w:t>rá</w:t>
+      </w:r>
+      <w:r>
+        <w:rPr>
+          <w:rFonts w:asciiTheme="majorHAnsi" w:hAnsiTheme="majorHAnsi"/>
+          <w:lang w:val="es-AR"/>
+        </w:rPr>
+        <w:t xml:space="preserve"> correctamente al mensaje de error.</w:t>
+      </w:r>
+    </w:p>
+    <w:p>
+      <w:pPr>
+        <w:pStyle w:val="Body2"/>
+        <w:numPr>
+          <w:ilvl w:val="0"/>
+          <w:numId w:val="8"/>
+        </w:numPr>
+        <w:rPr>
+          <w:rFonts w:asciiTheme="majorHAnsi" w:hAnsiTheme="majorHAnsi"/>
+          <w:lang w:val="es-AR"/>
+        </w:rPr>
+      </w:pPr>
+      <w:r>
+        <w:rPr>
+          <w:rFonts w:asciiTheme="majorHAnsi" w:hAnsiTheme="majorHAnsi"/>
+          <w:lang w:val="es-AR"/>
+        </w:rPr>
+        <w:t>Agregado el tratamiento para caracteres extraños. De existir alguno, se crea un error fatal.</w:t>
+      </w:r>
+    </w:p>
+    <w:p>
+      <w:pPr>
+        <w:pStyle w:val="Body2"/>
+        <w:numPr>
+          <w:ilvl w:val="0"/>
+          <w:numId w:val="8"/>
+        </w:numPr>
+        <w:rPr>
+          <w:rFonts w:asciiTheme="majorHAnsi" w:hAnsiTheme="majorHAnsi"/>
+          <w:lang w:val="es-AR"/>
+        </w:rPr>
+      </w:pPr>
+      <w:r>
+        <w:rPr>
+          <w:rFonts w:asciiTheme="majorHAnsi" w:hAnsiTheme="majorHAnsi"/>
+          <w:lang w:val="es-AR"/>
+        </w:rPr>
+        <w:t xml:space="preserve"> La polaca se exporta a “polish.txt”</w:t>
+      </w:r>
+    </w:p>
+    <w:p>
+      <w:pPr>
+        <w:pStyle w:val="Body2"/>
+        <w:numPr>
+          <w:ilvl w:val="0"/>
+          <w:numId w:val="8"/>
+        </w:numPr>
+        <w:rPr>
+          <w:rFonts w:asciiTheme="majorHAnsi" w:hAnsiTheme="majorHAnsi"/>
+          <w:lang w:val="es-AR"/>
+        </w:rPr>
+      </w:pPr>
+      <w:r>
+        <w:rPr>
+          <w:rFonts w:asciiTheme="majorHAnsi" w:hAnsiTheme="majorHAnsi"/>
+          <w:lang w:val="es-AR"/>
+        </w:rPr>
+        <w:t>El FOR está correctamente especificado en la gramática; si tiene más de 1 sentencia, estas se encontrarán dentro de un BEGIN y END (bloque).</w:t>
+      </w:r>
+    </w:p>
+    <w:p>
+      <w:pPr>
+        <w:pStyle w:val="Body2"/>
+        <w:numPr>
+          <w:ilvl w:val="0"/>
+          <w:numId w:val="8"/>
+        </w:numPr>
+        <w:rPr>
+          <w:rFonts w:asciiTheme="majorHAnsi" w:hAnsiTheme="majorHAnsi"/>
+          <w:lang w:val="es-AR"/>
+        </w:rPr>
+      </w:pPr>
+      <w:r>
+        <w:rPr>
+          <w:rFonts w:asciiTheme="majorHAnsi" w:hAnsiTheme="majorHAnsi"/>
+          <w:lang w:val="es-AR"/>
+        </w:rPr>
+        <w:t>Cuando se encuentre un error fatal no se generará código, pero si se revisará todo el código en busca de errores semánticos, sintácticos y léxicos.</w:t>
+      </w:r>
     </w:p>
     <w:sectPr>
       <w:headerReference w:type="default" r:id="rId9"/>
@@ -5767,7 +6043,7 @@
       <w:rPr>
         <w:noProof/>
       </w:rPr>
-      <w:t>7</w:t>
+      <w:t>9</w:t>
     </w:r>
     <w:r>
       <w:fldChar w:fldCharType="end"/>
@@ -7459,7 +7735,7 @@
   <w:abstractNum w:abstractNumId="7">
     <w:nsid w:val="4390403E"/>
     <w:multiLevelType w:val="hybridMultilevel"/>
-    <w:tmpl w:val="47AC13D4"/>
+    <w:tmpl w:val="0F0694F4"/>
     <w:lvl w:ilvl="0" w:tplc="2C0A0001">
       <w:start w:val="1"/>
       <w:numFmt w:val="bullet"/>

</xml_diff>